<commit_message>
Update task 1 list
</commit_message>
<xml_diff>
--- a/Task 1.docx
+++ b/Task 1.docx
@@ -195,12 +195,23 @@
           <w:szCs w:val="20"/>
           <w:lang w:val="en-US" w:eastAsia="nl-BE"/>
         </w:rPr>
-        <w:t>- "</w:t>
+        <w:t xml:space="preserve">- </w:t>
+      </w:r>
+      <w:r>
+        <w:rPr>
+          <w:rFonts w:ascii="Courier New" w:eastAsia="Times New Roman" w:hAnsi="Courier New" w:cs="Courier New"/>
+          <w:strike/>
+          <w:sz w:val="20"/>
+          <w:szCs w:val="20"/>
+          <w:lang w:val="en-US" w:eastAsia="nl-BE"/>
+        </w:rPr>
+        <w:t>"</w:t>
       </w:r>
       <w:proofErr w:type="spellStart"/>
       <w:r>
         <w:rPr>
           <w:rFonts w:ascii="Courier New" w:eastAsia="Times New Roman" w:hAnsi="Courier New" w:cs="Courier New"/>
+          <w:strike/>
           <w:sz w:val="20"/>
           <w:szCs w:val="20"/>
           <w:lang w:val="en-US" w:eastAsia="nl-BE"/>
@@ -211,6 +222,7 @@
       <w:r>
         <w:rPr>
           <w:rFonts w:ascii="Courier New" w:eastAsia="Times New Roman" w:hAnsi="Courier New" w:cs="Courier New"/>
+          <w:strike/>
           <w:sz w:val="20"/>
           <w:szCs w:val="20"/>
           <w:lang w:val="en-US" w:eastAsia="nl-BE"/>
@@ -221,6 +233,7 @@
       <w:r>
         <w:rPr>
           <w:rFonts w:ascii="Courier New" w:eastAsia="Times New Roman" w:hAnsi="Courier New" w:cs="Courier New"/>
+          <w:strike/>
           <w:sz w:val="20"/>
           <w:szCs w:val="20"/>
           <w:lang w:val="en-US" w:eastAsia="nl-BE"/>
@@ -231,6 +244,7 @@
       <w:r>
         <w:rPr>
           <w:rFonts w:ascii="Courier New" w:eastAsia="Times New Roman" w:hAnsi="Courier New" w:cs="Courier New"/>
+          <w:strike/>
           <w:sz w:val="20"/>
           <w:szCs w:val="20"/>
           <w:lang w:val="en-US" w:eastAsia="nl-BE"/>
@@ -261,57 +275,87 @@
         <w:spacing w:after="0" w:line="240" w:lineRule="auto"/>
         <w:rPr>
           <w:rFonts w:ascii="Courier New" w:eastAsia="Times New Roman" w:hAnsi="Courier New" w:cs="Courier New"/>
-          <w:sz w:val="20"/>
-          <w:szCs w:val="20"/>
-          <w:lang w:val="en-US" w:eastAsia="nl-BE"/>
-        </w:rPr>
-      </w:pPr>
-      <w:r>
-        <w:rPr>
-          <w:rFonts w:ascii="Courier New" w:eastAsia="Times New Roman" w:hAnsi="Courier New" w:cs="Courier New"/>
-          <w:sz w:val="20"/>
-          <w:szCs w:val="20"/>
-          <w:lang w:val="en-US" w:eastAsia="nl-BE"/>
-        </w:rPr>
-        <w:t>- "data" section</w:t>
-      </w:r>
-    </w:p>
-    <w:p>
-      <w:pPr>
-        <w:tabs>
-          <w:tab w:val="left" w:pos="916"/>
-          <w:tab w:val="left" w:pos="1832"/>
-          <w:tab w:val="left" w:pos="2748"/>
-          <w:tab w:val="left" w:pos="3664"/>
-          <w:tab w:val="left" w:pos="4580"/>
-          <w:tab w:val="left" w:pos="5496"/>
-          <w:tab w:val="left" w:pos="6412"/>
-          <w:tab w:val="left" w:pos="7328"/>
-          <w:tab w:val="left" w:pos="8244"/>
-          <w:tab w:val="left" w:pos="9160"/>
-          <w:tab w:val="left" w:pos="10076"/>
-          <w:tab w:val="left" w:pos="10992"/>
-          <w:tab w:val="left" w:pos="11908"/>
-          <w:tab w:val="left" w:pos="12824"/>
-          <w:tab w:val="left" w:pos="13740"/>
-          <w:tab w:val="left" w:pos="14656"/>
-        </w:tabs>
-        <w:spacing w:after="0" w:line="240" w:lineRule="auto"/>
-        <w:rPr>
-          <w:rFonts w:ascii="Courier New" w:eastAsia="Times New Roman" w:hAnsi="Courier New" w:cs="Courier New"/>
-          <w:sz w:val="20"/>
-          <w:szCs w:val="20"/>
-          <w:lang w:val="en-US" w:eastAsia="nl-BE"/>
-        </w:rPr>
-      </w:pPr>
-      <w:r>
-        <w:rPr>
-          <w:rFonts w:ascii="Courier New" w:eastAsia="Times New Roman" w:hAnsi="Courier New" w:cs="Courier New"/>
-          <w:sz w:val="20"/>
-          <w:szCs w:val="20"/>
-          <w:lang w:val="en-US" w:eastAsia="nl-BE"/>
-        </w:rPr>
-        <w:t xml:space="preserve">- "memory" import </w:t>
+          <w:strike/>
+          <w:sz w:val="20"/>
+          <w:szCs w:val="20"/>
+          <w:lang w:val="en-US" w:eastAsia="nl-BE"/>
+        </w:rPr>
+      </w:pPr>
+      <w:r>
+        <w:rPr>
+          <w:rFonts w:ascii="Courier New" w:eastAsia="Times New Roman" w:hAnsi="Courier New" w:cs="Courier New"/>
+          <w:sz w:val="20"/>
+          <w:szCs w:val="20"/>
+          <w:lang w:val="en-US" w:eastAsia="nl-BE"/>
+        </w:rPr>
+        <w:t xml:space="preserve">- </w:t>
+      </w:r>
+      <w:r>
+        <w:rPr>
+          <w:rFonts w:ascii="Courier New" w:eastAsia="Times New Roman" w:hAnsi="Courier New" w:cs="Courier New"/>
+          <w:strike/>
+          <w:sz w:val="20"/>
+          <w:szCs w:val="20"/>
+          <w:lang w:val="en-US" w:eastAsia="nl-BE"/>
+        </w:rPr>
+        <w:t>"data" section</w:t>
+      </w:r>
+    </w:p>
+    <w:p>
+      <w:pPr>
+        <w:tabs>
+          <w:tab w:val="left" w:pos="916"/>
+          <w:tab w:val="left" w:pos="1832"/>
+          <w:tab w:val="left" w:pos="2748"/>
+          <w:tab w:val="left" w:pos="3664"/>
+          <w:tab w:val="left" w:pos="4580"/>
+          <w:tab w:val="left" w:pos="5496"/>
+          <w:tab w:val="left" w:pos="6412"/>
+          <w:tab w:val="left" w:pos="7328"/>
+          <w:tab w:val="left" w:pos="8244"/>
+          <w:tab w:val="left" w:pos="9160"/>
+          <w:tab w:val="left" w:pos="10076"/>
+          <w:tab w:val="left" w:pos="10992"/>
+          <w:tab w:val="left" w:pos="11908"/>
+          <w:tab w:val="left" w:pos="12824"/>
+          <w:tab w:val="left" w:pos="13740"/>
+          <w:tab w:val="left" w:pos="14656"/>
+        </w:tabs>
+        <w:spacing w:after="0" w:line="240" w:lineRule="auto"/>
+        <w:rPr>
+          <w:rFonts w:ascii="Courier New" w:eastAsia="Times New Roman" w:hAnsi="Courier New" w:cs="Courier New"/>
+          <w:sz w:val="20"/>
+          <w:szCs w:val="20"/>
+          <w:lang w:val="en-US" w:eastAsia="nl-BE"/>
+        </w:rPr>
+      </w:pPr>
+      <w:r>
+        <w:rPr>
+          <w:rFonts w:ascii="Courier New" w:eastAsia="Times New Roman" w:hAnsi="Courier New" w:cs="Courier New"/>
+          <w:sz w:val="20"/>
+          <w:szCs w:val="20"/>
+          <w:lang w:val="en-US" w:eastAsia="nl-BE"/>
+        </w:rPr>
+        <w:t xml:space="preserve">- </w:t>
+      </w:r>
+      <w:r>
+        <w:rPr>
+          <w:rFonts w:ascii="Courier New" w:eastAsia="Times New Roman" w:hAnsi="Courier New" w:cs="Courier New"/>
+          <w:strike/>
+          <w:sz w:val="20"/>
+          <w:szCs w:val="20"/>
+          <w:lang w:val="en-US" w:eastAsia="nl-BE"/>
+        </w:rPr>
+        <w:t>"memory" import</w:t>
+      </w:r>
+      <w:r>
+        <w:rPr>
+          <w:rFonts w:ascii="Courier New" w:eastAsia="Times New Roman" w:hAnsi="Courier New" w:cs="Courier New"/>
+          <w:sz w:val="20"/>
+          <w:szCs w:val="20"/>
+          <w:lang w:val="en-US" w:eastAsia="nl-BE"/>
+        </w:rPr>
+        <w:t xml:space="preserve"> </w:t>
       </w:r>
     </w:p>
     <w:p>
@@ -635,12 +679,33 @@
           <w:szCs w:val="20"/>
           <w:lang w:val="en-US" w:eastAsia="nl-BE"/>
         </w:rPr>
-        <w:t xml:space="preserve">    - i32.load, i32.store (with support for offset= parameter!), </w:t>
+        <w:t xml:space="preserve">    - </w:t>
+      </w:r>
+      <w:r>
+        <w:rPr>
+          <w:rFonts w:ascii="Courier New" w:eastAsia="Times New Roman" w:hAnsi="Courier New" w:cs="Courier New"/>
+          <w:strike/>
+          <w:sz w:val="20"/>
+          <w:szCs w:val="20"/>
+          <w:lang w:val="en-US" w:eastAsia="nl-BE"/>
+        </w:rPr>
+        <w:t>i32.load, i32.</w:t>
+      </w:r>
+      <w:r>
+        <w:rPr>
+          <w:rFonts w:ascii="Courier New" w:eastAsia="Times New Roman" w:hAnsi="Courier New" w:cs="Courier New"/>
+          <w:strike/>
+          <w:sz w:val="20"/>
+          <w:szCs w:val="20"/>
+          <w:lang w:val="en-US" w:eastAsia="nl-BE"/>
+        </w:rPr>
+        <w:t xml:space="preserve">store (with support for offset= parameter!), </w:t>
       </w:r>
       <w:proofErr w:type="spellStart"/>
       <w:r>
         <w:rPr>
           <w:rFonts w:ascii="Courier New" w:eastAsia="Times New Roman" w:hAnsi="Courier New" w:cs="Courier New"/>
+          <w:strike/>
           <w:sz w:val="20"/>
           <w:szCs w:val="20"/>
           <w:lang w:val="en-US" w:eastAsia="nl-BE"/>
@@ -651,6 +716,7 @@
       <w:r>
         <w:rPr>
           <w:rFonts w:ascii="Courier New" w:eastAsia="Times New Roman" w:hAnsi="Courier New" w:cs="Courier New"/>
+          <w:strike/>
           <w:sz w:val="20"/>
           <w:szCs w:val="20"/>
           <w:lang w:val="en-US" w:eastAsia="nl-BE"/>
@@ -661,6 +727,7 @@
       <w:r>
         <w:rPr>
           <w:rFonts w:ascii="Courier New" w:eastAsia="Times New Roman" w:hAnsi="Courier New" w:cs="Courier New"/>
+          <w:strike/>
           <w:sz w:val="20"/>
           <w:szCs w:val="20"/>
           <w:lang w:val="en-US" w:eastAsia="nl-BE"/>
@@ -1256,57 +1323,87 @@
         <w:spacing w:after="0" w:line="240" w:lineRule="auto"/>
         <w:rPr>
           <w:rFonts w:ascii="Courier New" w:eastAsia="Times New Roman" w:hAnsi="Courier New" w:cs="Courier New"/>
-          <w:sz w:val="20"/>
-          <w:szCs w:val="20"/>
-          <w:lang w:val="en-US" w:eastAsia="nl-BE"/>
-        </w:rPr>
-      </w:pPr>
-      <w:r>
-        <w:rPr>
-          <w:rFonts w:ascii="Courier New" w:eastAsia="Times New Roman" w:hAnsi="Courier New" w:cs="Courier New"/>
-          <w:sz w:val="20"/>
-          <w:szCs w:val="20"/>
-          <w:lang w:val="en-US" w:eastAsia="nl-BE"/>
-        </w:rPr>
-        <w:t>- Infinite loop detection</w:t>
-      </w:r>
-    </w:p>
-    <w:p>
-      <w:pPr>
-        <w:tabs>
-          <w:tab w:val="left" w:pos="916"/>
-          <w:tab w:val="left" w:pos="1832"/>
-          <w:tab w:val="left" w:pos="2748"/>
-          <w:tab w:val="left" w:pos="3664"/>
-          <w:tab w:val="left" w:pos="4580"/>
-          <w:tab w:val="left" w:pos="5496"/>
-          <w:tab w:val="left" w:pos="6412"/>
-          <w:tab w:val="left" w:pos="7328"/>
-          <w:tab w:val="left" w:pos="8244"/>
-          <w:tab w:val="left" w:pos="9160"/>
-          <w:tab w:val="left" w:pos="10076"/>
-          <w:tab w:val="left" w:pos="10992"/>
-          <w:tab w:val="left" w:pos="11908"/>
-          <w:tab w:val="left" w:pos="12824"/>
-          <w:tab w:val="left" w:pos="13740"/>
-          <w:tab w:val="left" w:pos="14656"/>
-        </w:tabs>
-        <w:spacing w:after="0" w:line="240" w:lineRule="auto"/>
-        <w:rPr>
-          <w:rFonts w:ascii="Courier New" w:eastAsia="Times New Roman" w:hAnsi="Courier New" w:cs="Courier New"/>
-          <w:sz w:val="20"/>
-          <w:szCs w:val="20"/>
-          <w:lang w:val="en-US" w:eastAsia="nl-BE"/>
-        </w:rPr>
-      </w:pPr>
-      <w:r>
-        <w:rPr>
-          <w:rFonts w:ascii="Courier New" w:eastAsia="Times New Roman" w:hAnsi="Courier New" w:cs="Courier New"/>
-          <w:sz w:val="20"/>
-          <w:szCs w:val="20"/>
-          <w:lang w:val="en-US" w:eastAsia="nl-BE"/>
-        </w:rPr>
-        <w:t xml:space="preserve">- Memory out of bounds detection </w:t>
+          <w:strike/>
+          <w:sz w:val="20"/>
+          <w:szCs w:val="20"/>
+          <w:lang w:val="en-US" w:eastAsia="nl-BE"/>
+        </w:rPr>
+      </w:pPr>
+      <w:r>
+        <w:rPr>
+          <w:rFonts w:ascii="Courier New" w:eastAsia="Times New Roman" w:hAnsi="Courier New" w:cs="Courier New"/>
+          <w:sz w:val="20"/>
+          <w:szCs w:val="20"/>
+          <w:lang w:val="en-US" w:eastAsia="nl-BE"/>
+        </w:rPr>
+        <w:t xml:space="preserve">- </w:t>
+      </w:r>
+      <w:r>
+        <w:rPr>
+          <w:rFonts w:ascii="Courier New" w:eastAsia="Times New Roman" w:hAnsi="Courier New" w:cs="Courier New"/>
+          <w:strike/>
+          <w:sz w:val="20"/>
+          <w:szCs w:val="20"/>
+          <w:lang w:val="en-US" w:eastAsia="nl-BE"/>
+        </w:rPr>
+        <w:t>Infinite loop detection</w:t>
+      </w:r>
+    </w:p>
+    <w:p>
+      <w:pPr>
+        <w:tabs>
+          <w:tab w:val="left" w:pos="916"/>
+          <w:tab w:val="left" w:pos="1832"/>
+          <w:tab w:val="left" w:pos="2748"/>
+          <w:tab w:val="left" w:pos="3664"/>
+          <w:tab w:val="left" w:pos="4580"/>
+          <w:tab w:val="left" w:pos="5496"/>
+          <w:tab w:val="left" w:pos="6412"/>
+          <w:tab w:val="left" w:pos="7328"/>
+          <w:tab w:val="left" w:pos="8244"/>
+          <w:tab w:val="left" w:pos="9160"/>
+          <w:tab w:val="left" w:pos="10076"/>
+          <w:tab w:val="left" w:pos="10992"/>
+          <w:tab w:val="left" w:pos="11908"/>
+          <w:tab w:val="left" w:pos="12824"/>
+          <w:tab w:val="left" w:pos="13740"/>
+          <w:tab w:val="left" w:pos="14656"/>
+        </w:tabs>
+        <w:spacing w:after="0" w:line="240" w:lineRule="auto"/>
+        <w:rPr>
+          <w:rFonts w:ascii="Courier New" w:eastAsia="Times New Roman" w:hAnsi="Courier New" w:cs="Courier New"/>
+          <w:sz w:val="20"/>
+          <w:szCs w:val="20"/>
+          <w:lang w:val="en-US" w:eastAsia="nl-BE"/>
+        </w:rPr>
+      </w:pPr>
+      <w:r>
+        <w:rPr>
+          <w:rFonts w:ascii="Courier New" w:eastAsia="Times New Roman" w:hAnsi="Courier New" w:cs="Courier New"/>
+          <w:sz w:val="20"/>
+          <w:szCs w:val="20"/>
+          <w:lang w:val="en-US" w:eastAsia="nl-BE"/>
+        </w:rPr>
+        <w:t xml:space="preserve">- </w:t>
+      </w:r>
+      <w:r>
+        <w:rPr>
+          <w:rFonts w:ascii="Courier New" w:eastAsia="Times New Roman" w:hAnsi="Courier New" w:cs="Courier New"/>
+          <w:strike/>
+          <w:sz w:val="20"/>
+          <w:szCs w:val="20"/>
+          <w:lang w:val="en-US" w:eastAsia="nl-BE"/>
+        </w:rPr>
+        <w:t>Memory out of bounds</w:t>
+      </w:r>
+      <w:r>
+        <w:rPr>
+          <w:rFonts w:ascii="Courier New" w:eastAsia="Times New Roman" w:hAnsi="Courier New" w:cs="Courier New"/>
+          <w:sz w:val="20"/>
+          <w:szCs w:val="20"/>
+          <w:lang w:val="en-US" w:eastAsia="nl-BE"/>
+        </w:rPr>
+        <w:t xml:space="preserve"> detection </w:t>
       </w:r>
     </w:p>
     <w:p>
@@ -1850,83 +1947,132 @@
           <w:szCs w:val="20"/>
           <w:lang w:val="en-US" w:eastAsia="nl-BE"/>
         </w:rPr>
-        <w:t xml:space="preserve">- i64 and f64 instruction support </w:t>
-      </w:r>
-    </w:p>
-    <w:p>
-      <w:pPr>
-        <w:tabs>
-          <w:tab w:val="left" w:pos="916"/>
-          <w:tab w:val="left" w:pos="1832"/>
-          <w:tab w:val="left" w:pos="2748"/>
-          <w:tab w:val="left" w:pos="3664"/>
-          <w:tab w:val="left" w:pos="4580"/>
-          <w:tab w:val="left" w:pos="5496"/>
-          <w:tab w:val="left" w:pos="6412"/>
-          <w:tab w:val="left" w:pos="7328"/>
-          <w:tab w:val="left" w:pos="8244"/>
-          <w:tab w:val="left" w:pos="9160"/>
-          <w:tab w:val="left" w:pos="10076"/>
-          <w:tab w:val="left" w:pos="10992"/>
-          <w:tab w:val="left" w:pos="11908"/>
-          <w:tab w:val="left" w:pos="12824"/>
-          <w:tab w:val="left" w:pos="13740"/>
-          <w:tab w:val="left" w:pos="14656"/>
-        </w:tabs>
-        <w:spacing w:after="0" w:line="240" w:lineRule="auto"/>
-        <w:rPr>
-          <w:rFonts w:ascii="Courier New" w:eastAsia="Times New Roman" w:hAnsi="Courier New" w:cs="Courier New"/>
-          <w:sz w:val="20"/>
-          <w:szCs w:val="20"/>
-          <w:lang w:val="en-US" w:eastAsia="nl-BE"/>
-        </w:rPr>
-      </w:pPr>
-      <w:r>
-        <w:rPr>
-          <w:rFonts w:ascii="Courier New" w:eastAsia="Times New Roman" w:hAnsi="Courier New" w:cs="Courier New"/>
-          <w:sz w:val="20"/>
-          <w:szCs w:val="20"/>
-          <w:lang w:val="en-US" w:eastAsia="nl-BE"/>
-        </w:rPr>
-        <w:t>- f32 support beyond what's listed above</w:t>
-      </w:r>
-    </w:p>
-    <w:p>
-      <w:pPr>
-        <w:tabs>
-          <w:tab w:val="left" w:pos="916"/>
-          <w:tab w:val="left" w:pos="1832"/>
-          <w:tab w:val="left" w:pos="2748"/>
-          <w:tab w:val="left" w:pos="3664"/>
-          <w:tab w:val="left" w:pos="4580"/>
-          <w:tab w:val="left" w:pos="5496"/>
-          <w:tab w:val="left" w:pos="6412"/>
-          <w:tab w:val="left" w:pos="7328"/>
-          <w:tab w:val="left" w:pos="8244"/>
-          <w:tab w:val="left" w:pos="9160"/>
-          <w:tab w:val="left" w:pos="10076"/>
-          <w:tab w:val="left" w:pos="10992"/>
-          <w:tab w:val="left" w:pos="11908"/>
-          <w:tab w:val="left" w:pos="12824"/>
-          <w:tab w:val="left" w:pos="13740"/>
-          <w:tab w:val="left" w:pos="14656"/>
-        </w:tabs>
-        <w:spacing w:after="0" w:line="240" w:lineRule="auto"/>
-        <w:rPr>
-          <w:rFonts w:ascii="Courier New" w:eastAsia="Times New Roman" w:hAnsi="Courier New" w:cs="Courier New"/>
-          <w:sz w:val="20"/>
-          <w:szCs w:val="20"/>
-          <w:lang w:val="en-US" w:eastAsia="nl-BE"/>
-        </w:rPr>
-      </w:pPr>
-      <w:r>
-        <w:rPr>
-          <w:rFonts w:ascii="Courier New" w:eastAsia="Times New Roman" w:hAnsi="Courier New" w:cs="Courier New"/>
-          <w:sz w:val="20"/>
-          <w:szCs w:val="20"/>
-          <w:lang w:val="en-US" w:eastAsia="nl-BE"/>
-        </w:rPr>
-        <w:t xml:space="preserve">- float-to-int conversion beyond what's listed above </w:t>
+        <w:t xml:space="preserve">- </w:t>
+      </w:r>
+      <w:r>
+        <w:rPr>
+          <w:rFonts w:ascii="Courier New" w:eastAsia="Times New Roman" w:hAnsi="Courier New" w:cs="Courier New"/>
+          <w:strike/>
+          <w:sz w:val="20"/>
+          <w:szCs w:val="20"/>
+          <w:lang w:val="en-US" w:eastAsia="nl-BE"/>
+        </w:rPr>
+        <w:t>i64 and f64 instruction support</w:t>
+      </w:r>
+      <w:r>
+        <w:rPr>
+          <w:rFonts w:ascii="Courier New" w:eastAsia="Times New Roman" w:hAnsi="Courier New" w:cs="Courier New"/>
+          <w:sz w:val="20"/>
+          <w:szCs w:val="20"/>
+          <w:lang w:val="en-US" w:eastAsia="nl-BE"/>
+        </w:rPr>
+        <w:t xml:space="preserve"> </w:t>
+      </w:r>
+    </w:p>
+    <w:p>
+      <w:pPr>
+        <w:tabs>
+          <w:tab w:val="left" w:pos="916"/>
+          <w:tab w:val="left" w:pos="1832"/>
+          <w:tab w:val="left" w:pos="2748"/>
+          <w:tab w:val="left" w:pos="3664"/>
+          <w:tab w:val="left" w:pos="4580"/>
+          <w:tab w:val="left" w:pos="5496"/>
+          <w:tab w:val="left" w:pos="6412"/>
+          <w:tab w:val="left" w:pos="7328"/>
+          <w:tab w:val="left" w:pos="8244"/>
+          <w:tab w:val="left" w:pos="9160"/>
+          <w:tab w:val="left" w:pos="10076"/>
+          <w:tab w:val="left" w:pos="10992"/>
+          <w:tab w:val="left" w:pos="11908"/>
+          <w:tab w:val="left" w:pos="12824"/>
+          <w:tab w:val="left" w:pos="13740"/>
+          <w:tab w:val="left" w:pos="14656"/>
+        </w:tabs>
+        <w:spacing w:after="0" w:line="240" w:lineRule="auto"/>
+        <w:rPr>
+          <w:rFonts w:ascii="Courier New" w:eastAsia="Times New Roman" w:hAnsi="Courier New" w:cs="Courier New"/>
+          <w:strike/>
+          <w:sz w:val="20"/>
+          <w:szCs w:val="20"/>
+          <w:lang w:val="en-US" w:eastAsia="nl-BE"/>
+        </w:rPr>
+      </w:pPr>
+      <w:r>
+        <w:rPr>
+          <w:rFonts w:ascii="Courier New" w:eastAsia="Times New Roman" w:hAnsi="Courier New" w:cs="Courier New"/>
+          <w:sz w:val="20"/>
+          <w:szCs w:val="20"/>
+          <w:lang w:val="en-US" w:eastAsia="nl-BE"/>
+        </w:rPr>
+        <w:t xml:space="preserve">- </w:t>
+      </w:r>
+      <w:r>
+        <w:rPr>
+          <w:rFonts w:ascii="Courier New" w:eastAsia="Times New Roman" w:hAnsi="Courier New" w:cs="Courier New"/>
+          <w:strike/>
+          <w:sz w:val="20"/>
+          <w:szCs w:val="20"/>
+          <w:lang w:val="en-US" w:eastAsia="nl-BE"/>
+        </w:rPr>
+        <w:t>f32 support beyond what's listed above</w:t>
+      </w:r>
+    </w:p>
+    <w:p>
+      <w:pPr>
+        <w:tabs>
+          <w:tab w:val="left" w:pos="916"/>
+          <w:tab w:val="left" w:pos="1832"/>
+          <w:tab w:val="left" w:pos="2748"/>
+          <w:tab w:val="left" w:pos="3664"/>
+          <w:tab w:val="left" w:pos="4580"/>
+          <w:tab w:val="left" w:pos="5496"/>
+          <w:tab w:val="left" w:pos="6412"/>
+          <w:tab w:val="left" w:pos="7328"/>
+          <w:tab w:val="left" w:pos="8244"/>
+          <w:tab w:val="left" w:pos="9160"/>
+          <w:tab w:val="left" w:pos="10076"/>
+          <w:tab w:val="left" w:pos="10992"/>
+          <w:tab w:val="left" w:pos="11908"/>
+          <w:tab w:val="left" w:pos="12824"/>
+          <w:tab w:val="left" w:pos="13740"/>
+          <w:tab w:val="left" w:pos="14656"/>
+        </w:tabs>
+        <w:spacing w:after="0" w:line="240" w:lineRule="auto"/>
+        <w:rPr>
+          <w:rFonts w:ascii="Courier New" w:eastAsia="Times New Roman" w:hAnsi="Courier New" w:cs="Courier New"/>
+          <w:sz w:val="20"/>
+          <w:szCs w:val="20"/>
+          <w:lang w:val="en-US" w:eastAsia="nl-BE"/>
+        </w:rPr>
+      </w:pPr>
+      <w:r>
+        <w:rPr>
+          <w:rFonts w:ascii="Courier New" w:eastAsia="Times New Roman" w:hAnsi="Courier New" w:cs="Courier New"/>
+          <w:sz w:val="20"/>
+          <w:szCs w:val="20"/>
+          <w:lang w:val="en-US" w:eastAsia="nl-BE"/>
+        </w:rPr>
+        <w:t xml:space="preserve">- </w:t>
+      </w:r>
+      <w:r>
+        <w:rPr>
+          <w:rFonts w:ascii="Courier New" w:eastAsia="Times New Roman" w:hAnsi="Courier New" w:cs="Courier New"/>
+          <w:strike/>
+          <w:sz w:val="20"/>
+          <w:szCs w:val="20"/>
+          <w:lang w:val="en-US" w:eastAsia="nl-BE"/>
+        </w:rPr>
+        <w:t>float-to-int conversion beyond what's listed above</w:t>
+      </w:r>
+      <w:r>
+        <w:rPr>
+          <w:rFonts w:ascii="Courier New" w:eastAsia="Times New Roman" w:hAnsi="Courier New" w:cs="Courier New"/>
+          <w:sz w:val="20"/>
+          <w:szCs w:val="20"/>
+          <w:lang w:val="en-US" w:eastAsia="nl-BE"/>
+        </w:rPr>
+        <w:t xml:space="preserve"> </w:t>
       </w:r>
     </w:p>
     <w:p>

</xml_diff>